<commit_message>
add caso de uso 12
Adicionado caso de uso 2
</commit_message>
<xml_diff>
--- a/Requisitos/documentos de casos de uso/CSU06 - Agendar doação.docx
+++ b/Requisitos/documentos de casos de uso/CSU06 - Agendar doação.docx
@@ -810,16 +810,7 @@
                 <w:szCs w:val="28"/>
                 <w:rtl w:val="0"/>
               </w:rPr>
-              <w:t xml:space="preserve">Ator seleciona a opção “Solicitar Item” na tela </w:t>
-            </w:r>
-            <w:r>
-              <w:rPr>
-                <w:rFonts w:ascii="Times New Roman" w:cs="Times New Roman" w:eastAsia="Times New Roman" w:hAnsi="Times New Roman"/>
-                <w:sz w:val="28"/>
-                <w:szCs w:val="28"/>
-                <w:rtl w:val="0"/>
-              </w:rPr>
-              <w:t xml:space="preserve">(</w:t>
+              <w:t xml:space="preserve">Sistema exibe a tela de agendamento (</w:t>
             </w:r>
             <w:r>
               <w:rPr>
@@ -829,7 +820,7 @@
                 <w:szCs w:val="28"/>
                 <w:rtl w:val="0"/>
               </w:rPr>
-              <w:t xml:space="preserve">Tela_2</w:t>
+              <w:t xml:space="preserve">Tela_3</w:t>
             </w:r>
             <w:r>
               <w:rPr>
@@ -839,11 +830,6 @@
                 <w:rtl w:val="0"/>
               </w:rPr>
               <w:t xml:space="preserve">).</w:t>
-            </w:r>
-            <w:r>
-              <w:rPr>
-                <w:rtl w:val="0"/>
-              </w:rPr>
             </w:r>
           </w:p>
           <w:p>
@@ -863,26 +849,7 @@
                 <w:szCs w:val="28"/>
                 <w:rtl w:val="0"/>
               </w:rPr>
-              <w:t xml:space="preserve">Sistema exibe a tela de agendamento (</w:t>
-            </w:r>
-            <w:r>
-              <w:rPr>
-                <w:rFonts w:ascii="Times New Roman" w:cs="Times New Roman" w:eastAsia="Times New Roman" w:hAnsi="Times New Roman"/>
-                <w:color w:val="ff0000"/>
-                <w:sz w:val="28"/>
-                <w:szCs w:val="28"/>
-                <w:rtl w:val="0"/>
-              </w:rPr>
-              <w:t xml:space="preserve">Tela_5</w:t>
-            </w:r>
-            <w:r>
-              <w:rPr>
-                <w:rFonts w:ascii="Times New Roman" w:cs="Times New Roman" w:eastAsia="Times New Roman" w:hAnsi="Times New Roman"/>
-                <w:sz w:val="28"/>
-                <w:szCs w:val="28"/>
-                <w:rtl w:val="0"/>
-              </w:rPr>
-              <w:t xml:space="preserve">).</w:t>
+              <w:t xml:space="preserve">Ator seleciona um dia e horário disponível.</w:t>
             </w:r>
           </w:p>
           <w:p>
@@ -902,7 +869,44 @@
                 <w:szCs w:val="28"/>
                 <w:rtl w:val="0"/>
               </w:rPr>
-              <w:t xml:space="preserve">Ator seleciona um dia e horário disponível e clica em confirmar.</w:t>
+              <w:t xml:space="preserve">Sistema verifica a necessidade de novos recipientes da doadora, caso exista a possibilidade na organização, o doador escolhe a quantidade de itens </w:t>
+            </w:r>
+            <w:r>
+              <w:rPr>
+                <w:rFonts w:ascii="Times New Roman" w:cs="Times New Roman" w:eastAsia="Times New Roman" w:hAnsi="Times New Roman"/>
+                <w:sz w:val="28"/>
+                <w:szCs w:val="28"/>
+                <w:rtl w:val="0"/>
+              </w:rPr>
+              <w:t xml:space="preserve">(</w:t>
+            </w:r>
+            <w:r>
+              <w:rPr>
+                <w:rFonts w:ascii="Times New Roman" w:cs="Times New Roman" w:eastAsia="Times New Roman" w:hAnsi="Times New Roman"/>
+                <w:color w:val="ff0000"/>
+                <w:sz w:val="28"/>
+                <w:szCs w:val="28"/>
+                <w:rtl w:val="0"/>
+              </w:rPr>
+              <w:t xml:space="preserve">Tela_3</w:t>
+            </w:r>
+            <w:r>
+              <w:rPr>
+                <w:rFonts w:ascii="Times New Roman" w:cs="Times New Roman" w:eastAsia="Times New Roman" w:hAnsi="Times New Roman"/>
+                <w:sz w:val="28"/>
+                <w:szCs w:val="28"/>
+                <w:rtl w:val="0"/>
+              </w:rPr>
+              <w:t xml:space="preserve">)</w:t>
+            </w:r>
+            <w:r>
+              <w:rPr>
+                <w:rFonts w:ascii="Times New Roman" w:cs="Times New Roman" w:eastAsia="Times New Roman" w:hAnsi="Times New Roman"/>
+                <w:sz w:val="28"/>
+                <w:szCs w:val="28"/>
+                <w:rtl w:val="0"/>
+              </w:rPr>
+              <w:t xml:space="preserve">.</w:t>
             </w:r>
           </w:p>
           <w:p>
@@ -914,135 +918,21 @@
               </w:numPr>
               <w:spacing w:after="0" w:afterAutospacing="0" w:before="0" w:beforeAutospacing="0" w:lineRule="auto"/>
               <w:ind w:left="720" w:hanging="360"/>
-            </w:pPr>
-            <w:r>
-              <w:rPr>
-                <w:rFonts w:ascii="Times New Roman" w:cs="Times New Roman" w:eastAsia="Times New Roman" w:hAnsi="Times New Roman"/>
-                <w:sz w:val="28"/>
-                <w:szCs w:val="28"/>
-                <w:rtl w:val="0"/>
-              </w:rPr>
-              <w:t xml:space="preserve">Sistema verifica a necessidade de novos recipientes da doadora, exibe tela para confirmação da </w:t>
-            </w:r>
-            <w:r>
-              <w:rPr>
-                <w:rFonts w:ascii="Times New Roman" w:cs="Times New Roman" w:eastAsia="Times New Roman" w:hAnsi="Times New Roman"/>
-                <w:sz w:val="28"/>
-                <w:szCs w:val="28"/>
-                <w:rtl w:val="0"/>
-              </w:rPr>
-              <w:t xml:space="preserve">necessidade (</w:t>
-            </w:r>
-            <w:r>
-              <w:rPr>
-                <w:rFonts w:ascii="Times New Roman" w:cs="Times New Roman" w:eastAsia="Times New Roman" w:hAnsi="Times New Roman"/>
-                <w:color w:val="ff0000"/>
-                <w:sz w:val="28"/>
-                <w:szCs w:val="28"/>
-                <w:rtl w:val="0"/>
-              </w:rPr>
-              <w:t xml:space="preserve">Tela_21</w:t>
-            </w:r>
-            <w:r>
-              <w:rPr>
-                <w:rFonts w:ascii="Times New Roman" w:cs="Times New Roman" w:eastAsia="Times New Roman" w:hAnsi="Times New Roman"/>
-                <w:sz w:val="28"/>
-                <w:szCs w:val="28"/>
-                <w:rtl w:val="0"/>
-              </w:rPr>
-              <w:t xml:space="preserve">)</w:t>
-            </w:r>
-            <w:r>
-              <w:rPr>
-                <w:rFonts w:ascii="Times New Roman" w:cs="Times New Roman" w:eastAsia="Times New Roman" w:hAnsi="Times New Roman"/>
-                <w:sz w:val="28"/>
-                <w:szCs w:val="28"/>
-                <w:rtl w:val="0"/>
-              </w:rPr>
-              <w:t xml:space="preserve"> </w:t>
-            </w:r>
-          </w:p>
-          <w:p>
-            <w:pPr>
-              <w:pageBreakBefore w:val="0"/>
-              <w:numPr>
-                <w:ilvl w:val="0"/>
-                <w:numId w:val="1"/>
-              </w:numPr>
-              <w:spacing w:after="0" w:afterAutospacing="0" w:before="0" w:beforeAutospacing="0" w:lineRule="auto"/>
-              <w:ind w:left="720" w:hanging="360"/>
-            </w:pPr>
-            <w:r>
-              <w:rPr>
-                <w:rFonts w:ascii="Times New Roman" w:cs="Times New Roman" w:eastAsia="Times New Roman" w:hAnsi="Times New Roman"/>
-                <w:sz w:val="28"/>
-                <w:szCs w:val="28"/>
-                <w:rtl w:val="0"/>
-              </w:rPr>
-              <w:t xml:space="preserve">Ator informa necessidade :  “Sim” ou  “Não”. (</w:t>
-            </w:r>
-            <w:r>
-              <w:rPr>
-                <w:rFonts w:ascii="Times New Roman" w:cs="Times New Roman" w:eastAsia="Times New Roman" w:hAnsi="Times New Roman"/>
-                <w:color w:val="ff0000"/>
-                <w:sz w:val="28"/>
-                <w:szCs w:val="28"/>
-                <w:rtl w:val="0"/>
-              </w:rPr>
-              <w:t xml:space="preserve">Tela_3</w:t>
-            </w:r>
-            <w:r>
-              <w:rPr>
-                <w:rFonts w:ascii="Times New Roman" w:cs="Times New Roman" w:eastAsia="Times New Roman" w:hAnsi="Times New Roman"/>
-                <w:sz w:val="28"/>
-                <w:szCs w:val="28"/>
-                <w:rtl w:val="0"/>
-              </w:rPr>
-              <w:t xml:space="preserve">)</w:t>
-            </w:r>
-          </w:p>
-          <w:p>
-            <w:pPr>
-              <w:pageBreakBefore w:val="0"/>
-              <w:numPr>
-                <w:ilvl w:val="0"/>
-                <w:numId w:val="1"/>
-              </w:numPr>
-              <w:spacing w:after="0" w:afterAutospacing="0" w:before="0" w:beforeAutospacing="0" w:lineRule="auto"/>
-              <w:ind w:left="720" w:hanging="360"/>
-              <w:rPr>
-                <w:rFonts w:ascii="Times New Roman" w:cs="Times New Roman" w:eastAsia="Times New Roman" w:hAnsi="Times New Roman"/>
-                <w:sz w:val="28"/>
-                <w:szCs w:val="28"/>
-              </w:rPr>
-            </w:pPr>
-            <w:r>
-              <w:rPr>
-                <w:rFonts w:ascii="Times New Roman" w:cs="Times New Roman" w:eastAsia="Times New Roman" w:hAnsi="Times New Roman"/>
-                <w:sz w:val="28"/>
-                <w:szCs w:val="28"/>
-                <w:rtl w:val="0"/>
-              </w:rPr>
-              <w:t xml:space="preserve">Caso a escolha seja não, o ator é direcionado para a tela (</w:t>
-            </w:r>
-            <w:r>
-              <w:rPr>
-                <w:rFonts w:ascii="Times New Roman" w:cs="Times New Roman" w:eastAsia="Times New Roman" w:hAnsi="Times New Roman"/>
-                <w:color w:val="ff0000"/>
-                <w:sz w:val="28"/>
-                <w:szCs w:val="28"/>
-                <w:rtl w:val="0"/>
-              </w:rPr>
-              <w:t xml:space="preserve">Tela_1</w:t>
-            </w:r>
-            <w:r>
-              <w:rPr>
-                <w:rFonts w:ascii="Times New Roman" w:cs="Times New Roman" w:eastAsia="Times New Roman" w:hAnsi="Times New Roman"/>
-                <w:sz w:val="28"/>
-                <w:szCs w:val="28"/>
-                <w:rtl w:val="0"/>
-              </w:rPr>
-              <w:t xml:space="preserve">) e confirma sua necessidade.</w:t>
+              <w:rPr>
+                <w:rFonts w:ascii="Times New Roman" w:cs="Times New Roman" w:eastAsia="Times New Roman" w:hAnsi="Times New Roman"/>
+                <w:sz w:val="28"/>
+                <w:szCs w:val="28"/>
+                <w:u w:val="none"/>
+              </w:rPr>
+            </w:pPr>
+            <w:r>
+              <w:rPr>
+                <w:rFonts w:ascii="Times New Roman" w:cs="Times New Roman" w:eastAsia="Times New Roman" w:hAnsi="Times New Roman"/>
+                <w:sz w:val="28"/>
+                <w:szCs w:val="28"/>
+                <w:rtl w:val="0"/>
+              </w:rPr>
+              <w:t xml:space="preserve">O doador confirma agendamento.</w:t>
             </w:r>
           </w:p>
           <w:p>
@@ -1866,6 +1756,128 @@
           <w:p>
             <w:pPr>
               <w:pageBreakBefore w:val="0"/>
+              <w:spacing w:after="140" w:before="240" w:line="301.09090909090907" w:lineRule="auto"/>
+              <w:jc w:val="center"/>
+              <w:rPr>
+                <w:rFonts w:ascii="Times New Roman" w:cs="Times New Roman" w:eastAsia="Times New Roman" w:hAnsi="Times New Roman"/>
+                <w:sz w:val="24"/>
+                <w:szCs w:val="24"/>
+              </w:rPr>
+            </w:pPr>
+            <w:r>
+              <w:rPr>
+                <w:rFonts w:ascii="Times New Roman" w:cs="Times New Roman" w:eastAsia="Times New Roman" w:hAnsi="Times New Roman"/>
+                <w:sz w:val="24"/>
+                <w:szCs w:val="24"/>
+                <w:rtl w:val="0"/>
+              </w:rPr>
+              <w:t xml:space="preserve">Atualizando o fluxo principal e referência aos protótipos de telas.</w:t>
+            </w:r>
+          </w:p>
+        </w:tc>
+      </w:tr>
+      <w:tr>
+        <w:trPr>
+          <w:cantSplit w:val="0"/>
+          <w:trHeight w:val="650" w:hRule="atLeast"/>
+          <w:tblHeader w:val="0"/>
+        </w:trPr>
+        <w:tc>
+          <w:tcPr>
+            <w:tcBorders>
+              <w:top w:color="000000" w:space="0" w:sz="6" w:val="single"/>
+              <w:left w:color="000000" w:space="0" w:sz="6" w:val="single"/>
+              <w:bottom w:color="000000" w:space="0" w:sz="6" w:val="single"/>
+              <w:right w:color="000000" w:space="0" w:sz="6" w:val="single"/>
+            </w:tcBorders>
+            <w:shd w:fill="auto" w:val="clear"/>
+            <w:tcMar>
+              <w:top w:w="100.0" w:type="dxa"/>
+              <w:left w:w="100.0" w:type="dxa"/>
+              <w:bottom w:w="100.0" w:type="dxa"/>
+              <w:right w:w="100.0" w:type="dxa"/>
+            </w:tcMar>
+            <w:vAlign w:val="top"/>
+          </w:tcPr>
+          <w:p>
+            <w:pPr>
+              <w:pageBreakBefore w:val="0"/>
+              <w:spacing w:after="140" w:before="240" w:line="301.09090909090907" w:lineRule="auto"/>
+              <w:jc w:val="center"/>
+              <w:rPr>
+                <w:rFonts w:ascii="Times New Roman" w:cs="Times New Roman" w:eastAsia="Times New Roman" w:hAnsi="Times New Roman"/>
+                <w:sz w:val="24"/>
+                <w:szCs w:val="24"/>
+              </w:rPr>
+            </w:pPr>
+            <w:r>
+              <w:rPr>
+                <w:rFonts w:ascii="Times New Roman" w:cs="Times New Roman" w:eastAsia="Times New Roman" w:hAnsi="Times New Roman"/>
+                <w:sz w:val="24"/>
+                <w:szCs w:val="24"/>
+                <w:rtl w:val="0"/>
+              </w:rPr>
+              <w:t xml:space="preserve">14/10/2021</w:t>
+            </w:r>
+          </w:p>
+        </w:tc>
+        <w:tc>
+          <w:tcPr>
+            <w:tcBorders>
+              <w:top w:color="000000" w:space="0" w:sz="6" w:val="single"/>
+              <w:left w:color="000000" w:space="0" w:sz="6" w:val="single"/>
+              <w:bottom w:color="000000" w:space="0" w:sz="6" w:val="single"/>
+              <w:right w:color="000000" w:space="0" w:sz="6" w:val="single"/>
+            </w:tcBorders>
+            <w:shd w:fill="auto" w:val="clear"/>
+            <w:tcMar>
+              <w:top w:w="100.0" w:type="dxa"/>
+              <w:left w:w="100.0" w:type="dxa"/>
+              <w:bottom w:w="100.0" w:type="dxa"/>
+              <w:right w:w="100.0" w:type="dxa"/>
+            </w:tcMar>
+            <w:vAlign w:val="top"/>
+          </w:tcPr>
+          <w:p>
+            <w:pPr>
+              <w:spacing w:after="140" w:before="240" w:line="301.09090909090907" w:lineRule="auto"/>
+              <w:jc w:val="center"/>
+              <w:rPr>
+                <w:rFonts w:ascii="Times New Roman" w:cs="Times New Roman" w:eastAsia="Times New Roman" w:hAnsi="Times New Roman"/>
+                <w:sz w:val="24"/>
+                <w:szCs w:val="24"/>
+              </w:rPr>
+            </w:pPr>
+            <w:r>
+              <w:rPr>
+                <w:rFonts w:ascii="Times New Roman" w:cs="Times New Roman" w:eastAsia="Times New Roman" w:hAnsi="Times New Roman"/>
+                <w:sz w:val="24"/>
+                <w:szCs w:val="24"/>
+                <w:rtl w:val="0"/>
+              </w:rPr>
+              <w:t xml:space="preserve">Idyl Icaro, Davi de Jesus Cruz,Wesley Andrade, Victor Lima</w:t>
+            </w:r>
+          </w:p>
+        </w:tc>
+        <w:tc>
+          <w:tcPr>
+            <w:tcBorders>
+              <w:top w:color="000000" w:space="0" w:sz="6" w:val="single"/>
+              <w:left w:color="000000" w:space="0" w:sz="6" w:val="single"/>
+              <w:bottom w:color="000000" w:space="0" w:sz="6" w:val="single"/>
+              <w:right w:color="000000" w:space="0" w:sz="6" w:val="single"/>
+            </w:tcBorders>
+            <w:shd w:fill="auto" w:val="clear"/>
+            <w:tcMar>
+              <w:top w:w="100.0" w:type="dxa"/>
+              <w:left w:w="100.0" w:type="dxa"/>
+              <w:bottom w:w="100.0" w:type="dxa"/>
+              <w:right w:w="100.0" w:type="dxa"/>
+            </w:tcMar>
+            <w:vAlign w:val="top"/>
+          </w:tcPr>
+          <w:p>
+            <w:pPr>
               <w:spacing w:after="140" w:before="240" w:line="301.09090909090907" w:lineRule="auto"/>
               <w:jc w:val="center"/>
               <w:rPr>

</xml_diff>